<commit_message>
penelitian relevan yang positif
</commit_message>
<xml_diff>
--- a/BAB 1.docx
+++ b/BAB 1.docx
@@ -1008,8 +1008,149 @@
         </w:rPr>
         <w:t xml:space="preserve">. </w:t>
       </w:r>
+      <w:r>
+        <w:rPr>
+          <w:rFonts w:ascii="Times New Roman" w:hAnsi="Times New Roman" w:cs="Times New Roman"/>
+          <w:color w:val="171717" w:themeColor="background2" w:themeShade="1A"/>
+          <w:sz w:val="24"/>
+          <w:szCs w:val="24"/>
+        </w:rPr>
+        <w:t>Penelit</w:t>
+      </w:r>
+      <w:r>
+        <w:rPr>
+          <w:rFonts w:ascii="Times New Roman" w:hAnsi="Times New Roman" w:cs="Times New Roman"/>
+          <w:color w:val="171717" w:themeColor="background2" w:themeShade="1A"/>
+          <w:sz w:val="24"/>
+          <w:szCs w:val="24"/>
+        </w:rPr>
+        <w:t>ian ini menjabarkan sistem religi</w:t>
+      </w:r>
+      <w:r>
+        <w:rPr>
+          <w:rFonts w:ascii="Times New Roman" w:hAnsi="Times New Roman" w:cs="Times New Roman"/>
+          <w:color w:val="171717" w:themeColor="background2" w:themeShade="1A"/>
+          <w:sz w:val="24"/>
+          <w:szCs w:val="24"/>
+        </w:rPr>
+        <w:t xml:space="preserve"> yang dicip</w:t>
+      </w:r>
+      <w:r>
+        <w:rPr>
+          <w:rFonts w:ascii="Times New Roman" w:hAnsi="Times New Roman" w:cs="Times New Roman"/>
+          <w:color w:val="171717" w:themeColor="background2" w:themeShade="1A"/>
+          <w:sz w:val="24"/>
+          <w:szCs w:val="24"/>
+        </w:rPr>
+        <w:t>takan cerita tersebut sebagai ajaran juga nilai moral yang patut dicontoh. Peneliti lain berpendapat bahwa cerita rakyat penting dikenalkan sebagai pendidikan dasar anak untuk perkembangan pola pikir dalam kehidupan sosial</w:t>
+      </w:r>
+      <w:r>
+        <w:rPr>
+          <w:rFonts w:ascii="Times New Roman" w:hAnsi="Times New Roman" w:cs="Times New Roman"/>
+          <w:color w:val="171717" w:themeColor="background2" w:themeShade="1A"/>
+          <w:sz w:val="24"/>
+          <w:szCs w:val="24"/>
+        </w:rPr>
+        <w:t xml:space="preserve"> </w:t>
+      </w:r>
+      <w:sdt>
+        <w:sdtPr>
+          <w:rPr>
+            <w:rFonts w:ascii="Times New Roman" w:hAnsi="Times New Roman" w:cs="Times New Roman"/>
+            <w:color w:val="171717" w:themeColor="background2" w:themeShade="1A"/>
+            <w:sz w:val="24"/>
+            <w:szCs w:val="24"/>
+          </w:rPr>
+          <w:id w:val="2096430173"/>
+          <w:citation/>
+        </w:sdtPr>
+        <w:sdtContent>
+          <w:r>
+            <w:rPr>
+              <w:rFonts w:ascii="Times New Roman" w:hAnsi="Times New Roman" w:cs="Times New Roman"/>
+              <w:color w:val="171717" w:themeColor="background2" w:themeShade="1A"/>
+              <w:sz w:val="24"/>
+              <w:szCs w:val="24"/>
+            </w:rPr>
+            <w:fldChar w:fldCharType="begin"/>
+          </w:r>
+          <w:r>
+            <w:rPr>
+              <w:rFonts w:ascii="Times New Roman" w:hAnsi="Times New Roman" w:cs="Times New Roman"/>
+              <w:color w:val="171717" w:themeColor="background2" w:themeShade="1A"/>
+              <w:sz w:val="24"/>
+              <w:szCs w:val="24"/>
+            </w:rPr>
+            <w:instrText xml:space="preserve"> CITATION Jos17 \l 1033 </w:instrText>
+          </w:r>
+          <w:r>
+            <w:rPr>
+              <w:rFonts w:ascii="Times New Roman" w:hAnsi="Times New Roman" w:cs="Times New Roman"/>
+              <w:color w:val="171717" w:themeColor="background2" w:themeShade="1A"/>
+              <w:sz w:val="24"/>
+              <w:szCs w:val="24"/>
+            </w:rPr>
+            <w:fldChar w:fldCharType="separate"/>
+          </w:r>
+          <w:r>
+            <w:rPr>
+              <w:rFonts w:ascii="Times New Roman" w:hAnsi="Times New Roman" w:cs="Times New Roman"/>
+              <w:noProof/>
+              <w:color w:val="171717" w:themeColor="background2" w:themeShade="1A"/>
+              <w:sz w:val="24"/>
+              <w:szCs w:val="24"/>
+            </w:rPr>
+            <w:t>(Agbenyega, Tamakloe, &amp; Klibthong, 2017)</w:t>
+          </w:r>
+          <w:r>
+            <w:rPr>
+              <w:rFonts w:ascii="Times New Roman" w:hAnsi="Times New Roman" w:cs="Times New Roman"/>
+              <w:color w:val="171717" w:themeColor="background2" w:themeShade="1A"/>
+              <w:sz w:val="24"/>
+              <w:szCs w:val="24"/>
+            </w:rPr>
+            <w:fldChar w:fldCharType="end"/>
+          </w:r>
+        </w:sdtContent>
+      </w:sdt>
       <w:bookmarkStart w:id="0" w:name="_GoBack"/>
       <w:bookmarkEnd w:id="0"/>
+      <w:r>
+        <w:rPr>
+          <w:rFonts w:ascii="Times New Roman" w:hAnsi="Times New Roman" w:cs="Times New Roman"/>
+          <w:color w:val="171717" w:themeColor="background2" w:themeShade="1A"/>
+          <w:sz w:val="24"/>
+          <w:szCs w:val="24"/>
+        </w:rPr>
+        <w:t>. Hal ini disebabkan siswa dikenalkan masalah beserta solusi dalam sebuah cerita untuk menambah kepekaan</w:t>
+      </w:r>
+      <w:r>
+        <w:rPr>
+          <w:rFonts w:ascii="Times New Roman" w:hAnsi="Times New Roman" w:cs="Times New Roman"/>
+          <w:color w:val="171717" w:themeColor="background2" w:themeShade="1A"/>
+          <w:sz w:val="24"/>
+          <w:szCs w:val="24"/>
+        </w:rPr>
+        <w:t xml:space="preserve"> dan pengalaman</w:t>
+      </w:r>
+      <w:r>
+        <w:rPr>
+          <w:rFonts w:ascii="Times New Roman" w:hAnsi="Times New Roman" w:cs="Times New Roman"/>
+          <w:color w:val="171717" w:themeColor="background2" w:themeShade="1A"/>
+          <w:sz w:val="24"/>
+          <w:szCs w:val="24"/>
+        </w:rPr>
+        <w:t xml:space="preserve"> sosial</w:t>
+      </w:r>
+      <w:r>
+        <w:rPr>
+          <w:rFonts w:ascii="Times New Roman" w:hAnsi="Times New Roman" w:cs="Times New Roman"/>
+          <w:color w:val="171717" w:themeColor="background2" w:themeShade="1A"/>
+          <w:sz w:val="24"/>
+          <w:szCs w:val="24"/>
+        </w:rPr>
+        <w:t>.</w:t>
+      </w:r>
     </w:p>
     <w:p>
       <w:pPr>
@@ -1179,7 +1320,17 @@
           <w:sz w:val="24"/>
           <w:szCs w:val="24"/>
         </w:rPr>
-        <w:t>sebagai realisasi dari gerakan literasi Indonesia guna meningkatkan minat baca, bahan bacaan literasi merupakan sumber bacaan yang disuguhkan kepada siswa. Cerita rakyat nusantara dipakai sebagai tema tahun 2016 guna menjaring cerita rakyat yang melengenda di 34 provinsi di Indonesia. Alasan pemilihan cerita rakyat menarik dikaji untuk mengetahui esensi dari cerita rakyat hingga disuguhkan sebagai sumber literasi dalam kegiatan belajar mengajar, karena selama ini cerita rakyat nusantara sebatas dikenal sebagai dongen pengantar tidur untuk orang tua kepada anaknya.</w:t>
+        <w:t xml:space="preserve">sebagai realisasi dari gerakan literasi Indonesia guna meningkatkan minat baca, bahan bacaan literasi merupakan sumber bacaan yang disuguhkan kepada siswa. Cerita </w:t>
+      </w:r>
+      <w:r>
+        <w:rPr>
+          <w:rFonts w:ascii="Times New Roman" w:hAnsi="Times New Roman" w:cs="Times New Roman"/>
+          <w:color w:val="171717" w:themeColor="background2" w:themeShade="1A"/>
+          <w:sz w:val="24"/>
+          <w:szCs w:val="24"/>
+        </w:rPr>
+        <w:lastRenderedPageBreak/>
+        <w:t>rakyat nusantara dipakai sebagai tema tahun 2016 guna menjaring cerita rakyat yang melengenda di 34 provinsi di Indonesia. Alasan pemilihan cerita rakyat menarik dikaji untuk mengetahui esensi dari cerita rakyat hingga disuguhkan sebagai sumber literasi dalam kegiatan belajar mengajar, karena selama ini cerita rakyat nusantara sebatas dikenal sebagai dongen pengantar tidur untuk orang tua kepada anaknya.</w:t>
       </w:r>
     </w:p>
     <w:p>
@@ -1204,7 +1355,6 @@
           <w:szCs w:val="24"/>
           <w:lang w:val="id-ID"/>
         </w:rPr>
-        <w:lastRenderedPageBreak/>
         <w:t>Kedua</w:t>
       </w:r>
       <w:r>
@@ -1313,6 +1463,7 @@
           <w:szCs w:val="24"/>
           <w:lang w:val="id-ID"/>
         </w:rPr>
+        <w:lastRenderedPageBreak/>
         <w:t xml:space="preserve">Berdasarkan latar belakang yang telah dikemukakan, maka penelitian ini membahas permasalahan dalam bidang sosiologi sastra yang terangkum dalam judul penelitian </w:t>
       </w:r>
       <w:r>
@@ -1762,6 +1913,7 @@
           <w:szCs w:val="24"/>
           <w:lang w:val="id-ID"/>
         </w:rPr>
+        <w:lastRenderedPageBreak/>
         <w:t xml:space="preserve">Hegemoni dalam bentuk budaya pada </w:t>
       </w:r>
       <w:r>
@@ -1879,7 +2031,6 @@
           <w:szCs w:val="24"/>
           <w:lang w:val="id-ID"/>
         </w:rPr>
-        <w:lastRenderedPageBreak/>
         <w:t xml:space="preserve">Bagi guru mata pelajaran Bahasa Indonesia, hasil penelitian dapat dijadikan pertimbangan dalam pemilihan bahan literasi mengenai cerita rakyat nusantara sesuai dengan </w:t>
       </w:r>
       <w:r>
@@ -2251,7 +2402,6 @@
           <w:szCs w:val="24"/>
           <w:lang w:val="id-ID"/>
         </w:rPr>
-        <w:lastRenderedPageBreak/>
         <w:t xml:space="preserve">Hegemoni merupakan suatu kepemimpinan moral dan intelektual dengan membangun konsensus atau persetujuan ideologis </w:t>
       </w:r>
       <w:r>
@@ -2576,6 +2726,7 @@
                   <w:bCs/>
                   <w:noProof/>
                 </w:rPr>
+                <w:lastRenderedPageBreak/>
                 <w:fldChar w:fldCharType="end"/>
               </w:r>
             </w:p>
@@ -2789,7 +2940,6 @@
           <w:sz w:val="24"/>
           <w:szCs w:val="24"/>
         </w:rPr>
-        <w:lastRenderedPageBreak/>
         <w:t xml:space="preserve">Fidiyanti, M Oktavia. (2016). </w:t>
       </w:r>
       <w:r>
@@ -3075,7 +3225,7 @@
             <w:noProof/>
             <w:sz w:val="24"/>
           </w:rPr>
-          <w:t>8</w:t>
+          <w:t>4</w:t>
         </w:r>
         <w:r>
           <w:rPr>
@@ -4868,11 +5018,41 @@
     <b:Pages>XXIV No.2</b:Pages>
     <b:RefOrder>2</b:RefOrder>
   </b:Source>
+  <b:Source>
+    <b:Tag>Jos17</b:Tag>
+    <b:SourceType>JournalArticle</b:SourceType>
+    <b:Guid>{4459E6B2-7863-4951-A30F-87257AE9EAFA}</b:Guid>
+    <b:Author>
+      <b:Author>
+        <b:NameList>
+          <b:Person>
+            <b:Last>Agbenyega</b:Last>
+            <b:First>Joseph</b:First>
+            <b:Middle>S.</b:Middle>
+          </b:Person>
+          <b:Person>
+            <b:Last>Tamakloe</b:Last>
+            <b:First>Deborah</b:First>
+            <b:Middle>E.</b:Middle>
+          </b:Person>
+          <b:Person>
+            <b:Last>Klibthong</b:Last>
+            <b:First>Sunanta</b:First>
+          </b:Person>
+        </b:NameList>
+      </b:Author>
+    </b:Author>
+    <b:Title>Folklore Epistemology: How does Traditional Folkore Contribute to Children's Thinking and Concept Development?</b:Title>
+    <b:JournalName>Routledge Taylor &amp; Francis Group</b:JournalName>
+    <b:Year>2017</b:Year>
+    <b:Pages> International Journal of Early Education,  1-16</b:Pages>
+    <b:RefOrder>4</b:RefOrder>
+  </b:Source>
 </b:Sources>
 </file>
 
 <file path=customXml/itemProps1.xml><?xml version="1.0" encoding="utf-8"?>
-<ds:datastoreItem xmlns:ds="http://schemas.openxmlformats.org/officeDocument/2006/customXml" ds:itemID="{00EF732A-D8FB-4784-B8B7-97860DC757ED}">
+<ds:datastoreItem xmlns:ds="http://schemas.openxmlformats.org/officeDocument/2006/customXml" ds:itemID="{9FAD4733-8E2B-44FF-B03E-CA558CE3C902}">
   <ds:schemaRefs>
     <ds:schemaRef ds:uri="http://schemas.openxmlformats.org/officeDocument/2006/bibliography"/>
   </ds:schemaRefs>

</xml_diff>